<commit_message>
Update Introduçáo no relatório
</commit_message>
<xml_diff>
--- a/Relatoriodss.docx
+++ b/Relatoriodss.docx
@@ -327,76 +327,157 @@
           <w:sz w:val="24"/>
           <w:szCs w:val="24"/>
         </w:rPr>
-        <w:t>A</w:t>
-      </w:r>
-    </w:p>
-    <w:p>
-      <w:pPr>
-        <w:rPr>
-          <w:rFonts w:ascii="Times New Roman" w:hAnsi="Times New Roman" w:cs="Times New Roman"/>
-          <w:sz w:val="24"/>
-          <w:szCs w:val="24"/>
-        </w:rPr>
-      </w:pPr>
-      <w:r>
-        <w:rPr>
-          <w:rFonts w:ascii="Times New Roman" w:hAnsi="Times New Roman" w:cs="Times New Roman"/>
-          <w:sz w:val="24"/>
-          <w:szCs w:val="24"/>
-        </w:rPr>
-        <w:t>A91671 – João Manuel Novais da Silva</w:t>
-      </w:r>
-    </w:p>
-    <w:p>
-      <w:pPr>
-        <w:rPr>
-          <w:rFonts w:ascii="Times New Roman" w:hAnsi="Times New Roman" w:cs="Times New Roman"/>
-          <w:sz w:val="24"/>
-          <w:szCs w:val="24"/>
-        </w:rPr>
-      </w:pPr>
-      <w:r>
-        <w:rPr>
-          <w:rFonts w:ascii="Times New Roman" w:hAnsi="Times New Roman" w:cs="Times New Roman"/>
-          <w:sz w:val="24"/>
-          <w:szCs w:val="24"/>
-        </w:rPr>
-        <w:t>A91697 – Luís Filipe Fernandes Vilas</w:t>
-      </w:r>
-    </w:p>
-    <w:p>
-      <w:pPr>
-        <w:rPr>
-          <w:rFonts w:ascii="Times New Roman" w:hAnsi="Times New Roman" w:cs="Times New Roman"/>
-          <w:sz w:val="24"/>
-          <w:szCs w:val="24"/>
-        </w:rPr>
-      </w:pPr>
-      <w:r>
-        <w:rPr>
-          <w:rFonts w:ascii="Times New Roman" w:hAnsi="Times New Roman" w:cs="Times New Roman"/>
-          <w:sz w:val="24"/>
-          <w:szCs w:val="24"/>
-        </w:rPr>
-        <w:t>A91660 – Pedro António Pires Correia Leite Sequeira</w:t>
-      </w:r>
-    </w:p>
-    <w:p>
-      <w:pPr>
-        <w:rPr>
-          <w:rFonts w:ascii="Times New Roman" w:hAnsi="Times New Roman" w:cs="Times New Roman"/>
-          <w:sz w:val="24"/>
-          <w:szCs w:val="24"/>
-        </w:rPr>
-      </w:pPr>
-      <w:r>
-        <w:rPr>
-          <w:rFonts w:ascii="Times New Roman" w:hAnsi="Times New Roman" w:cs="Times New Roman"/>
-          <w:sz w:val="24"/>
-          <w:szCs w:val="24"/>
-        </w:rPr>
-        <w:t>A</w:t>
-      </w:r>
+        <w:t>A93258 - Bernardo Garcia de Freitas Lima</w:t>
+      </w:r>
+    </w:p>
+    <w:p>
+      <w:pPr>
+        <w:rPr>
+          <w:rFonts w:ascii="Times New Roman" w:hAnsi="Times New Roman" w:cs="Times New Roman"/>
+          <w:sz w:val="24"/>
+          <w:szCs w:val="24"/>
+        </w:rPr>
+      </w:pPr>
+      <w:r>
+        <w:rPr>
+          <w:rFonts w:ascii="Times New Roman" w:hAnsi="Times New Roman" w:cs="Times New Roman"/>
+          <w:sz w:val="24"/>
+          <w:szCs w:val="24"/>
+        </w:rPr>
+        <w:t>A91671 - João Manuel Novais da Silva</w:t>
+      </w:r>
+    </w:p>
+    <w:p>
+      <w:pPr>
+        <w:rPr>
+          <w:rFonts w:ascii="Times New Roman" w:hAnsi="Times New Roman" w:cs="Times New Roman"/>
+          <w:sz w:val="24"/>
+          <w:szCs w:val="24"/>
+        </w:rPr>
+      </w:pPr>
+      <w:r>
+        <w:rPr>
+          <w:rFonts w:ascii="Times New Roman" w:hAnsi="Times New Roman" w:cs="Times New Roman"/>
+          <w:sz w:val="24"/>
+          <w:szCs w:val="24"/>
+        </w:rPr>
+        <w:t>A91697 - Luís Filipe Fernandes Vilas</w:t>
+      </w:r>
+    </w:p>
+    <w:p>
+      <w:pPr>
+        <w:rPr>
+          <w:rFonts w:ascii="Times New Roman" w:hAnsi="Times New Roman" w:cs="Times New Roman"/>
+          <w:sz w:val="24"/>
+          <w:szCs w:val="24"/>
+        </w:rPr>
+      </w:pPr>
+      <w:r>
+        <w:rPr>
+          <w:rFonts w:ascii="Times New Roman" w:hAnsi="Times New Roman" w:cs="Times New Roman"/>
+          <w:sz w:val="24"/>
+          <w:szCs w:val="24"/>
+        </w:rPr>
+        <w:t>A91660 - Pedro António Pires Correia Leite Sequeira</w:t>
+      </w:r>
+    </w:p>
+    <w:p>
+      <w:pPr>
+        <w:rPr>
+          <w:rFonts w:ascii="Times New Roman" w:hAnsi="Times New Roman" w:cs="Times New Roman"/>
+          <w:sz w:val="24"/>
+          <w:szCs w:val="24"/>
+        </w:rPr>
+      </w:pPr>
+      <w:r>
+        <w:rPr>
+          <w:rFonts w:ascii="Times New Roman" w:hAnsi="Times New Roman" w:cs="Times New Roman"/>
+          <w:sz w:val="24"/>
+          <w:szCs w:val="24"/>
+        </w:rPr>
+        <w:t>A91677 - Vicente de Carvalho Castro</w:t>
+      </w:r>
+    </w:p>
+    <w:p>
+      <w:pPr>
+        <w:rPr>
+          <w:rFonts w:ascii="Times New Roman" w:hAnsi="Times New Roman" w:cs="Times New Roman"/>
+          <w:sz w:val="24"/>
+          <w:szCs w:val="24"/>
+        </w:rPr>
+      </w:pPr>
+    </w:p>
+    <w:p>
+      <w:pPr>
+        <w:rPr>
+          <w:rFonts w:ascii="Times New Roman" w:hAnsi="Times New Roman" w:cs="Times New Roman"/>
+          <w:sz w:val="24"/>
+          <w:szCs w:val="24"/>
+        </w:rPr>
+      </w:pPr>
+    </w:p>
+    <w:p>
+      <w:pPr>
+        <w:rPr>
+          <w:rFonts w:ascii="Times New Roman" w:hAnsi="Times New Roman" w:cs="Times New Roman"/>
+          <w:sz w:val="24"/>
+          <w:szCs w:val="24"/>
+        </w:rPr>
+      </w:pPr>
+    </w:p>
+    <w:p>
+      <w:pPr>
+        <w:rPr>
+          <w:rFonts w:ascii="Times New Roman" w:hAnsi="Times New Roman" w:cs="Times New Roman"/>
+          <w:sz w:val="24"/>
+          <w:szCs w:val="24"/>
+        </w:rPr>
+      </w:pPr>
+    </w:p>
+    <w:p>
+      <w:pPr>
+        <w:rPr>
+          <w:rFonts w:ascii="Times New Roman" w:hAnsi="Times New Roman" w:cs="Times New Roman"/>
+          <w:sz w:val="24"/>
+          <w:szCs w:val="24"/>
+        </w:rPr>
+      </w:pPr>
+    </w:p>
+    <w:p>
+      <w:pPr>
+        <w:rPr>
+          <w:rFonts w:ascii="Times New Roman" w:hAnsi="Times New Roman" w:cs="Times New Roman"/>
+          <w:sz w:val="24"/>
+          <w:szCs w:val="24"/>
+        </w:rPr>
+      </w:pPr>
+    </w:p>
+    <w:p>
+      <w:pPr>
+        <w:rPr>
+          <w:rFonts w:ascii="Times New Roman" w:hAnsi="Times New Roman" w:cs="Times New Roman"/>
+          <w:sz w:val="24"/>
+          <w:szCs w:val="24"/>
+        </w:rPr>
+      </w:pPr>
+    </w:p>
+    <w:p>
+      <w:pPr>
+        <w:rPr>
+          <w:rFonts w:ascii="Times New Roman" w:hAnsi="Times New Roman" w:cs="Times New Roman"/>
+          <w:sz w:val="24"/>
+          <w:szCs w:val="24"/>
+        </w:rPr>
+      </w:pPr>
+    </w:p>
+    <w:p>
+      <w:pPr>
+        <w:rPr>
+          <w:rFonts w:ascii="Times New Roman" w:hAnsi="Times New Roman" w:cs="Times New Roman"/>
+          <w:sz w:val="24"/>
+          <w:szCs w:val="24"/>
+        </w:rPr>
+      </w:pPr>
     </w:p>
     <w:p>
       <w:pPr>
@@ -462,6 +543,7 @@
           <w:sz w:val="52"/>
           <w:szCs w:val="52"/>
         </w:rPr>
+        <w:lastRenderedPageBreak/>
         <w:t>Índice</w:t>
       </w:r>
     </w:p>
@@ -520,7 +602,219 @@
         </w:rPr>
         <w:br w:type="page"/>
       </w:r>
-      <w:r>
+    </w:p>
+    <w:p>
+      <w:pPr>
+        <w:pStyle w:val="Ttulo1"/>
+        <w:numPr>
+          <w:ilvl w:val="0"/>
+          <w:numId w:val="4"/>
+        </w:numPr>
+      </w:pPr>
+      <w:r>
+        <w:lastRenderedPageBreak/>
+        <w:t>Introdução</w:t>
+      </w:r>
+    </w:p>
+    <w:p>
+      <w:pPr>
+        <w:rPr>
+          <w:rFonts w:ascii="Times New Roman" w:hAnsi="Times New Roman" w:cs="Times New Roman"/>
+        </w:rPr>
+      </w:pPr>
+    </w:p>
+    <w:p>
+      <w:pPr>
+        <w:ind w:firstLine="708"/>
+      </w:pPr>
+      <w:r>
+        <w:t>No intuito da Unidade Curricular, desenvolvemos a 1ª Fase do Trabalho Prático.</w:t>
+      </w:r>
+    </w:p>
+    <w:p>
+      <w:pPr>
+        <w:ind w:firstLine="708"/>
+      </w:pPr>
+      <w:r>
+        <w:t xml:space="preserve">O principal motivo deste trabalho é encontrar uma solução para desenvolver o jogo </w:t>
+      </w:r>
+      <w:proofErr w:type="spellStart"/>
+      <w:r>
+        <w:t>Racing</w:t>
+      </w:r>
+      <w:proofErr w:type="spellEnd"/>
+      <w:r>
+        <w:t xml:space="preserve"> Manager. Foi solicitada a criação de um sistema que permitisse a criação de campeonatos, corridas, carros e pilotos, através de um utilizador </w:t>
+      </w:r>
+      <w:proofErr w:type="spellStart"/>
+      <w:r>
+        <w:t>Admin</w:t>
+      </w:r>
+      <w:proofErr w:type="spellEnd"/>
+      <w:r>
+        <w:t>. Da mesma forma existe um utilizador Jogador que dá enfase à utilização do jogo, ou seja, a simulação da corrida em si.</w:t>
+      </w:r>
+      <w:r>
+        <w:t xml:space="preserve"> </w:t>
+      </w:r>
+      <w:r>
+        <w:t>Começou - se a primeira faze a criar um protótipo de funcionamento, construindo o diagrama de domínio, o diagrama de Use Case e os próprios Use Cases.</w:t>
+      </w:r>
+    </w:p>
+    <w:p>
+      <w:pPr>
+        <w:pStyle w:val="Ttulo1"/>
+        <w:numPr>
+          <w:ilvl w:val="0"/>
+          <w:numId w:val="2"/>
+        </w:numPr>
+      </w:pPr>
+      <w:r>
+        <w:t>Principais Objetivos</w:t>
+      </w:r>
+    </w:p>
+    <w:p>
+      <w:pPr>
+        <w:ind w:firstLine="708"/>
+      </w:pPr>
+    </w:p>
+    <w:p>
+      <w:pPr>
+        <w:ind w:firstLine="708"/>
+      </w:pPr>
+    </w:p>
+    <w:p>
+      <w:pPr>
+        <w:ind w:firstLine="708"/>
+      </w:pPr>
+    </w:p>
+    <w:p>
+      <w:pPr>
+        <w:ind w:firstLine="708"/>
+      </w:pPr>
+    </w:p>
+    <w:p>
+      <w:pPr>
+        <w:ind w:firstLine="708"/>
+      </w:pPr>
+    </w:p>
+    <w:p>
+      <w:pPr>
+        <w:ind w:firstLine="708"/>
+      </w:pPr>
+    </w:p>
+    <w:p>
+      <w:pPr>
+        <w:ind w:firstLine="708"/>
+      </w:pPr>
+    </w:p>
+    <w:p>
+      <w:pPr>
+        <w:ind w:firstLine="708"/>
+      </w:pPr>
+    </w:p>
+    <w:p>
+      <w:pPr>
+        <w:ind w:firstLine="708"/>
+      </w:pPr>
+    </w:p>
+    <w:p>
+      <w:pPr>
+        <w:ind w:firstLine="708"/>
+      </w:pPr>
+    </w:p>
+    <w:p>
+      <w:pPr>
+        <w:ind w:firstLine="708"/>
+      </w:pPr>
+    </w:p>
+    <w:p/>
+    <w:p/>
+    <w:p>
+      <w:pPr>
+        <w:rPr>
+          <w:sz w:val="24"/>
+          <w:szCs w:val="24"/>
+        </w:rPr>
+      </w:pPr>
+    </w:p>
+    <w:p>
+      <w:pPr>
+        <w:pStyle w:val="Ttulo1"/>
+        <w:numPr>
+          <w:ilvl w:val="0"/>
+          <w:numId w:val="2"/>
+        </w:numPr>
+      </w:pPr>
+      <w:r>
+        <w:t>Descrição da abordagem realizada</w:t>
+      </w:r>
+    </w:p>
+    <w:p>
+      <w:pPr>
+        <w:spacing w:before="120" w:after="120" w:line="360" w:lineRule="auto"/>
+        <w:jc w:val="both"/>
+        <w:rPr>
+          <w:sz w:val="24"/>
+          <w:szCs w:val="24"/>
+        </w:rPr>
+      </w:pPr>
+      <w:r>
+        <w:rPr>
+          <w:rFonts w:ascii="Times New Roman" w:hAnsi="Times New Roman" w:cs="Times New Roman"/>
+          <w:sz w:val="24"/>
+          <w:szCs w:val="24"/>
+        </w:rPr>
+        <w:t xml:space="preserve"> </w:t>
+      </w:r>
+    </w:p>
+    <w:p>
+      <w:pPr>
+        <w:ind w:firstLine="708"/>
+        <w:rPr>
+          <w:sz w:val="24"/>
+          <w:szCs w:val="24"/>
+        </w:rPr>
+      </w:pPr>
+    </w:p>
+    <w:p>
+      <w:pPr>
+        <w:ind w:firstLine="708"/>
+        <w:rPr>
+          <w:sz w:val="24"/>
+          <w:szCs w:val="24"/>
+        </w:rPr>
+      </w:pPr>
+    </w:p>
+    <w:p>
+      <w:pPr>
+        <w:ind w:firstLine="708"/>
+        <w:rPr>
+          <w:sz w:val="24"/>
+          <w:szCs w:val="24"/>
+        </w:rPr>
+      </w:pPr>
+    </w:p>
+    <w:p>
+      <w:pPr>
+        <w:ind w:firstLine="708"/>
+        <w:rPr>
+          <w:sz w:val="24"/>
+          <w:szCs w:val="24"/>
+        </w:rPr>
+      </w:pPr>
+    </w:p>
+    <w:p>
+      <w:pPr>
+        <w:ind w:firstLine="708"/>
+        <w:rPr>
+          <w:sz w:val="24"/>
+          <w:szCs w:val="24"/>
+        </w:rPr>
+      </w:pPr>
+    </w:p>
+    <w:p>
+      <w:pPr>
         <w:rPr>
           <w:rFonts w:ascii="Times New Roman" w:hAnsi="Times New Roman" w:cs="Times New Roman"/>
           <w:b/>
@@ -528,37 +822,19 @@
           <w:sz w:val="40"/>
           <w:szCs w:val="40"/>
         </w:rPr>
-        <w:lastRenderedPageBreak/>
-        <w:t>1.Introdução</w:t>
-      </w:r>
-    </w:p>
-    <w:p>
-      <w:pPr>
-        <w:rPr>
+      </w:pPr>
+      <w:r>
+        <w:rPr>
+          <w:rFonts w:ascii="Times New Roman" w:hAnsi="Times New Roman" w:cs="Times New Roman"/>
+          <w:b/>
+          <w:bCs/>
           <w:sz w:val="40"/>
           <w:szCs w:val="40"/>
         </w:rPr>
-      </w:pPr>
-      <w:r>
-        <w:rPr>
-          <w:rFonts w:ascii="Times New Roman" w:hAnsi="Times New Roman" w:cs="Times New Roman"/>
-        </w:rPr>
-        <w:tab/>
-      </w:r>
-      <w:r>
-        <w:br w:type="page"/>
-      </w:r>
-    </w:p>
-    <w:p>
-      <w:pPr>
-        <w:rPr>
-          <w:sz w:val="24"/>
-          <w:szCs w:val="24"/>
-        </w:rPr>
-      </w:pPr>
-    </w:p>
-    <w:p>
-      <w:pPr>
+        <w:lastRenderedPageBreak/>
+        <w:t>3.</w:t>
+      </w:r>
+      <w:r>
         <w:rPr>
           <w:rFonts w:ascii="Times New Roman" w:hAnsi="Times New Roman" w:cs="Times New Roman"/>
           <w:b/>
@@ -566,7 +842,8 @@
           <w:sz w:val="40"/>
           <w:szCs w:val="40"/>
         </w:rPr>
-      </w:pPr>
+        <w:t xml:space="preserve"> </w:t>
+      </w:r>
       <w:r>
         <w:rPr>
           <w:rFonts w:ascii="Times New Roman" w:hAnsi="Times New Roman" w:cs="Times New Roman"/>
@@ -575,9 +852,13 @@
           <w:sz w:val="40"/>
           <w:szCs w:val="40"/>
         </w:rPr>
-        <w:t xml:space="preserve">2. </w:t>
-      </w:r>
-      <w:r>
+        <w:t>Modelo de Domínio</w:t>
+      </w:r>
+    </w:p>
+    <w:p>
+      <w:pPr>
+        <w:spacing w:before="120" w:after="120" w:line="360" w:lineRule="auto"/>
+        <w:jc w:val="both"/>
         <w:rPr>
           <w:rFonts w:ascii="Times New Roman" w:hAnsi="Times New Roman" w:cs="Times New Roman"/>
           <w:b/>
@@ -585,39 +866,13 @@
           <w:sz w:val="40"/>
           <w:szCs w:val="40"/>
         </w:rPr>
-        <w:t>Descrição da abordagem realizada</w:t>
-      </w:r>
+      </w:pPr>
     </w:p>
     <w:p>
       <w:pPr>
         <w:spacing w:before="120" w:after="120" w:line="360" w:lineRule="auto"/>
         <w:jc w:val="both"/>
         <w:rPr>
-          <w:sz w:val="24"/>
-          <w:szCs w:val="24"/>
-        </w:rPr>
-      </w:pPr>
-      <w:r>
-        <w:rPr>
-          <w:rFonts w:ascii="Times New Roman" w:hAnsi="Times New Roman" w:cs="Times New Roman"/>
-          <w:sz w:val="24"/>
-          <w:szCs w:val="24"/>
-        </w:rPr>
-        <w:t xml:space="preserve"> </w:t>
-      </w:r>
-    </w:p>
-    <w:p>
-      <w:pPr>
-        <w:ind w:firstLine="708"/>
-        <w:rPr>
-          <w:sz w:val="24"/>
-          <w:szCs w:val="24"/>
-        </w:rPr>
-      </w:pPr>
-    </w:p>
-    <w:p>
-      <w:pPr>
-        <w:rPr>
           <w:rFonts w:ascii="Times New Roman" w:hAnsi="Times New Roman" w:cs="Times New Roman"/>
           <w:b/>
           <w:bCs/>
@@ -625,7 +880,11 @@
           <w:szCs w:val="40"/>
         </w:rPr>
       </w:pPr>
-      <w:r>
+    </w:p>
+    <w:p>
+      <w:pPr>
+        <w:spacing w:before="120" w:after="120" w:line="360" w:lineRule="auto"/>
+        <w:jc w:val="both"/>
         <w:rPr>
           <w:rFonts w:ascii="Times New Roman" w:hAnsi="Times New Roman" w:cs="Times New Roman"/>
           <w:b/>
@@ -633,9 +892,12 @@
           <w:sz w:val="40"/>
           <w:szCs w:val="40"/>
         </w:rPr>
-        <w:t>3.</w:t>
-      </w:r>
-      <w:r>
+      </w:pPr>
+    </w:p>
+    <w:p>
+      <w:pPr>
+        <w:spacing w:before="120" w:after="120" w:line="360" w:lineRule="auto"/>
+        <w:jc w:val="both"/>
         <w:rPr>
           <w:rFonts w:ascii="Times New Roman" w:hAnsi="Times New Roman" w:cs="Times New Roman"/>
           <w:b/>
@@ -643,9 +905,12 @@
           <w:sz w:val="40"/>
           <w:szCs w:val="40"/>
         </w:rPr>
-        <w:t xml:space="preserve"> </w:t>
-      </w:r>
-      <w:r>
+      </w:pPr>
+    </w:p>
+    <w:p>
+      <w:pPr>
+        <w:spacing w:before="120" w:after="120" w:line="360" w:lineRule="auto"/>
+        <w:jc w:val="both"/>
         <w:rPr>
           <w:rFonts w:ascii="Times New Roman" w:hAnsi="Times New Roman" w:cs="Times New Roman"/>
           <w:b/>
@@ -653,8 +918,7 @@
           <w:sz w:val="40"/>
           <w:szCs w:val="40"/>
         </w:rPr>
-        <w:t>Modelo de Domínio</w:t>
-      </w:r>
+      </w:pPr>
     </w:p>
     <w:p>
       <w:pPr>
@@ -785,6 +1049,26 @@
           <w:szCs w:val="40"/>
         </w:rPr>
       </w:pPr>
+      <w:r>
+        <w:rPr>
+          <w:rFonts w:ascii="Times New Roman" w:hAnsi="Times New Roman" w:cs="Times New Roman"/>
+          <w:b/>
+          <w:bCs/>
+          <w:sz w:val="40"/>
+          <w:szCs w:val="40"/>
+        </w:rPr>
+        <w:t>4. Modelo d</w:t>
+      </w:r>
+      <w:r>
+        <w:rPr>
+          <w:rFonts w:ascii="Times New Roman" w:hAnsi="Times New Roman" w:cs="Times New Roman"/>
+          <w:b/>
+          <w:bCs/>
+          <w:sz w:val="40"/>
+          <w:szCs w:val="40"/>
+        </w:rPr>
+        <w:t>e use cases</w:t>
+      </w:r>
     </w:p>
     <w:p>
       <w:pPr>
@@ -792,12 +1076,27 @@
         <w:jc w:val="both"/>
         <w:rPr>
           <w:rFonts w:ascii="Times New Roman" w:hAnsi="Times New Roman" w:cs="Times New Roman"/>
-          <w:b/>
-          <w:bCs/>
-          <w:sz w:val="40"/>
-          <w:szCs w:val="40"/>
-        </w:rPr>
-      </w:pPr>
+          <w:sz w:val="24"/>
+          <w:szCs w:val="24"/>
+        </w:rPr>
+      </w:pPr>
+      <w:r>
+        <w:rPr>
+          <w:rFonts w:ascii="Times New Roman" w:hAnsi="Times New Roman" w:cs="Times New Roman"/>
+          <w:sz w:val="24"/>
+          <w:szCs w:val="24"/>
+        </w:rPr>
+        <w:t xml:space="preserve"> </w:t>
+      </w:r>
+      <w:r>
+        <w:rPr>
+          <w:rFonts w:ascii="Times New Roman" w:hAnsi="Times New Roman" w:cs="Times New Roman"/>
+          <w:sz w:val="24"/>
+          <w:szCs w:val="24"/>
+        </w:rPr>
+        <w:tab/>
+        <w:t>Neste capítulo iremos apresentar o modelo de use cases que achamos que melhor representa o funcionamento do sistema que gere a criação de corridas, campeonatos, etc. e as interações que o administrador e o utilizador podem ter com o sistema.</w:t>
+      </w:r>
     </w:p>
     <w:p>
       <w:pPr>
@@ -805,116 +1104,16 @@
         <w:jc w:val="both"/>
         <w:rPr>
           <w:rFonts w:ascii="Times New Roman" w:hAnsi="Times New Roman" w:cs="Times New Roman"/>
-          <w:b/>
-          <w:bCs/>
-          <w:sz w:val="40"/>
-          <w:szCs w:val="40"/>
-        </w:rPr>
-      </w:pPr>
-    </w:p>
-    <w:p>
-      <w:pPr>
-        <w:spacing w:before="120" w:after="120" w:line="360" w:lineRule="auto"/>
-        <w:jc w:val="both"/>
-        <w:rPr>
-          <w:rFonts w:ascii="Times New Roman" w:hAnsi="Times New Roman" w:cs="Times New Roman"/>
-          <w:b/>
-          <w:bCs/>
-          <w:sz w:val="40"/>
-          <w:szCs w:val="40"/>
-        </w:rPr>
-      </w:pPr>
-    </w:p>
-    <w:p>
-      <w:pPr>
-        <w:spacing w:before="120" w:after="120" w:line="360" w:lineRule="auto"/>
-        <w:jc w:val="both"/>
-        <w:rPr>
-          <w:rFonts w:ascii="Times New Roman" w:hAnsi="Times New Roman" w:cs="Times New Roman"/>
-          <w:b/>
-          <w:bCs/>
-          <w:sz w:val="40"/>
-          <w:szCs w:val="40"/>
-        </w:rPr>
-      </w:pPr>
-    </w:p>
-    <w:p>
-      <w:pPr>
-        <w:spacing w:before="120" w:after="120" w:line="360" w:lineRule="auto"/>
-        <w:jc w:val="both"/>
-        <w:rPr>
-          <w:rFonts w:ascii="Times New Roman" w:hAnsi="Times New Roman" w:cs="Times New Roman"/>
-          <w:b/>
-          <w:bCs/>
-          <w:sz w:val="40"/>
-          <w:szCs w:val="40"/>
-        </w:rPr>
-      </w:pPr>
-      <w:r>
-        <w:rPr>
-          <w:rFonts w:ascii="Times New Roman" w:hAnsi="Times New Roman" w:cs="Times New Roman"/>
-          <w:b/>
-          <w:bCs/>
-          <w:sz w:val="40"/>
-          <w:szCs w:val="40"/>
+          <w:sz w:val="24"/>
+          <w:szCs w:val="24"/>
+          <w:u w:val="single"/>
+        </w:rPr>
+      </w:pPr>
+      <w:r>
+        <w:rPr>
+          <w:noProof/>
         </w:rPr>
         <w:lastRenderedPageBreak/>
-        <w:t>4. Modelo d</w:t>
-      </w:r>
-      <w:r>
-        <w:rPr>
-          <w:rFonts w:ascii="Times New Roman" w:hAnsi="Times New Roman" w:cs="Times New Roman"/>
-          <w:b/>
-          <w:bCs/>
-          <w:sz w:val="40"/>
-          <w:szCs w:val="40"/>
-        </w:rPr>
-        <w:t>e use cases</w:t>
-      </w:r>
-    </w:p>
-    <w:p>
-      <w:pPr>
-        <w:spacing w:before="120" w:after="120" w:line="360" w:lineRule="auto"/>
-        <w:jc w:val="both"/>
-        <w:rPr>
-          <w:rFonts w:ascii="Times New Roman" w:hAnsi="Times New Roman" w:cs="Times New Roman"/>
-          <w:sz w:val="24"/>
-          <w:szCs w:val="24"/>
-        </w:rPr>
-      </w:pPr>
-      <w:r>
-        <w:rPr>
-          <w:rFonts w:ascii="Times New Roman" w:hAnsi="Times New Roman" w:cs="Times New Roman"/>
-          <w:sz w:val="24"/>
-          <w:szCs w:val="24"/>
-        </w:rPr>
-        <w:t xml:space="preserve"> </w:t>
-      </w:r>
-      <w:r>
-        <w:rPr>
-          <w:rFonts w:ascii="Times New Roman" w:hAnsi="Times New Roman" w:cs="Times New Roman"/>
-          <w:sz w:val="24"/>
-          <w:szCs w:val="24"/>
-        </w:rPr>
-        <w:tab/>
-        <w:t>Neste capítulo iremos apresentar o modelo de use cases que achamos que melhor representa o funcionamento do sistema que gere a criação de corridas, campeonatos, etc. e as interações que o administrador e o utilizador podem ter com o sistema.</w:t>
-      </w:r>
-    </w:p>
-    <w:p>
-      <w:pPr>
-        <w:spacing w:before="120" w:after="120" w:line="360" w:lineRule="auto"/>
-        <w:jc w:val="both"/>
-        <w:rPr>
-          <w:rFonts w:ascii="Times New Roman" w:hAnsi="Times New Roman" w:cs="Times New Roman"/>
-          <w:sz w:val="24"/>
-          <w:szCs w:val="24"/>
-          <w:u w:val="single"/>
-        </w:rPr>
-      </w:pPr>
-      <w:r>
-        <w:rPr>
-          <w:noProof/>
-        </w:rPr>
         <w:drawing>
           <wp:anchor distT="0" distB="0" distL="114300" distR="114300" simplePos="0" relativeHeight="251659264" behindDoc="1" locked="0" layoutInCell="1" allowOverlap="1" wp14:anchorId="63AFC262" wp14:editId="7A4F3178">
             <wp:simplePos x="0" y="0"/>
@@ -1630,7 +1829,6 @@
           <w:sz w:val="24"/>
           <w:szCs w:val="24"/>
         </w:rPr>
-        <w:lastRenderedPageBreak/>
         <w:t>7. Sistema atualiza</w:t>
       </w:r>
     </w:p>
@@ -2107,6 +2305,95 @@
       </w:pPr>
     </w:lvl>
   </w:abstractNum>
+  <w:abstractNum w:abstractNumId="3" w15:restartNumberingAfterBreak="0">
+    <w:nsid w:val="473E58C4"/>
+    <w:multiLevelType w:val="hybridMultilevel"/>
+    <w:tmpl w:val="381CD3AA"/>
+    <w:lvl w:ilvl="0" w:tplc="0816000F">
+      <w:start w:val="1"/>
+      <w:numFmt w:val="decimal"/>
+      <w:lvlText w:val="%1."/>
+      <w:lvlJc w:val="left"/>
+      <w:pPr>
+        <w:ind w:left="720" w:hanging="360"/>
+      </w:pPr>
+      <w:rPr>
+        <w:rFonts w:hint="default"/>
+      </w:rPr>
+    </w:lvl>
+    <w:lvl w:ilvl="1" w:tplc="08160019" w:tentative="1">
+      <w:start w:val="1"/>
+      <w:numFmt w:val="lowerLetter"/>
+      <w:lvlText w:val="%2."/>
+      <w:lvlJc w:val="left"/>
+      <w:pPr>
+        <w:ind w:left="1440" w:hanging="360"/>
+      </w:pPr>
+    </w:lvl>
+    <w:lvl w:ilvl="2" w:tplc="0816001B" w:tentative="1">
+      <w:start w:val="1"/>
+      <w:numFmt w:val="lowerRoman"/>
+      <w:lvlText w:val="%3."/>
+      <w:lvlJc w:val="right"/>
+      <w:pPr>
+        <w:ind w:left="2160" w:hanging="180"/>
+      </w:pPr>
+    </w:lvl>
+    <w:lvl w:ilvl="3" w:tplc="0816000F" w:tentative="1">
+      <w:start w:val="1"/>
+      <w:numFmt w:val="decimal"/>
+      <w:lvlText w:val="%4."/>
+      <w:lvlJc w:val="left"/>
+      <w:pPr>
+        <w:ind w:left="2880" w:hanging="360"/>
+      </w:pPr>
+    </w:lvl>
+    <w:lvl w:ilvl="4" w:tplc="08160019" w:tentative="1">
+      <w:start w:val="1"/>
+      <w:numFmt w:val="lowerLetter"/>
+      <w:lvlText w:val="%5."/>
+      <w:lvlJc w:val="left"/>
+      <w:pPr>
+        <w:ind w:left="3600" w:hanging="360"/>
+      </w:pPr>
+    </w:lvl>
+    <w:lvl w:ilvl="5" w:tplc="0816001B" w:tentative="1">
+      <w:start w:val="1"/>
+      <w:numFmt w:val="lowerRoman"/>
+      <w:lvlText w:val="%6."/>
+      <w:lvlJc w:val="right"/>
+      <w:pPr>
+        <w:ind w:left="4320" w:hanging="180"/>
+      </w:pPr>
+    </w:lvl>
+    <w:lvl w:ilvl="6" w:tplc="0816000F" w:tentative="1">
+      <w:start w:val="1"/>
+      <w:numFmt w:val="decimal"/>
+      <w:lvlText w:val="%7."/>
+      <w:lvlJc w:val="left"/>
+      <w:pPr>
+        <w:ind w:left="5040" w:hanging="360"/>
+      </w:pPr>
+    </w:lvl>
+    <w:lvl w:ilvl="7" w:tplc="08160019" w:tentative="1">
+      <w:start w:val="1"/>
+      <w:numFmt w:val="lowerLetter"/>
+      <w:lvlText w:val="%8."/>
+      <w:lvlJc w:val="left"/>
+      <w:pPr>
+        <w:ind w:left="5760" w:hanging="360"/>
+      </w:pPr>
+    </w:lvl>
+    <w:lvl w:ilvl="8" w:tplc="0816001B" w:tentative="1">
+      <w:start w:val="1"/>
+      <w:numFmt w:val="lowerRoman"/>
+      <w:lvlText w:val="%9."/>
+      <w:lvlJc w:val="right"/>
+      <w:pPr>
+        <w:ind w:left="6480" w:hanging="180"/>
+      </w:pPr>
+    </w:lvl>
+  </w:abstractNum>
   <w:num w:numId="1" w16cid:durableId="164126770">
     <w:abstractNumId w:val="0"/>
   </w:num>
@@ -2115,6 +2402,9 @@
   </w:num>
   <w:num w:numId="3" w16cid:durableId="1894193755">
     <w:abstractNumId w:val="2"/>
+  </w:num>
+  <w:num w:numId="4" w16cid:durableId="1305230974">
+    <w:abstractNumId w:val="3"/>
   </w:num>
 </w:numbering>
 </file>
@@ -2518,6 +2808,27 @@
     <w:name w:val="Normal"/>
     <w:qFormat/>
   </w:style>
+  <w:style w:type="paragraph" w:styleId="Ttulo1">
+    <w:name w:val="heading 1"/>
+    <w:basedOn w:val="Normal"/>
+    <w:next w:val="Normal"/>
+    <w:link w:val="Ttulo1Carter"/>
+    <w:uiPriority w:val="9"/>
+    <w:qFormat/>
+    <w:rsid w:val="008E67B5"/>
+    <w:pPr>
+      <w:keepNext/>
+      <w:keepLines/>
+      <w:spacing w:before="240" w:after="0"/>
+      <w:outlineLvl w:val="0"/>
+    </w:pPr>
+    <w:rPr>
+      <w:rFonts w:asciiTheme="majorHAnsi" w:eastAsiaTheme="majorEastAsia" w:hAnsiTheme="majorHAnsi" w:cstheme="majorBidi"/>
+      <w:color w:val="2F5496" w:themeColor="accent1" w:themeShade="BF"/>
+      <w:sz w:val="32"/>
+      <w:szCs w:val="32"/>
+    </w:rPr>
+  </w:style>
   <w:style w:type="character" w:default="1" w:styleId="Tipodeletrapredefinidodopargrafo">
     <w:name w:val="Default Paragraph Font"/>
     <w:uiPriority w:val="1"/>
@@ -2618,6 +2929,19 @@
         <w:insideV w:val="single" w:sz="4" w:space="0" w:color="auto"/>
       </w:tblBorders>
     </w:tblPr>
+  </w:style>
+  <w:style w:type="character" w:customStyle="1" w:styleId="Ttulo1Carter">
+    <w:name w:val="Título 1 Caráter"/>
+    <w:basedOn w:val="Tipodeletrapredefinidodopargrafo"/>
+    <w:link w:val="Ttulo1"/>
+    <w:uiPriority w:val="9"/>
+    <w:rsid w:val="008E67B5"/>
+    <w:rPr>
+      <w:rFonts w:asciiTheme="majorHAnsi" w:eastAsiaTheme="majorEastAsia" w:hAnsiTheme="majorHAnsi" w:cstheme="majorBidi"/>
+      <w:color w:val="2F5496" w:themeColor="accent1" w:themeShade="BF"/>
+      <w:sz w:val="32"/>
+      <w:szCs w:val="32"/>
+    </w:rPr>
   </w:style>
 </w:styles>
 </file>

</xml_diff>